<commit_message>
Package Diagrams and Mapper added
</commit_message>
<xml_diff>
--- a/Docs/Server_Setup.docx
+++ b/Docs/Server_Setup.docx
@@ -18,6 +18,14 @@
         </w:rPr>
         <w:t>Connection to Digital Ocean server</w:t>
       </w:r>
+      <w:r>
+        <w:rPr>
+          <w:b/>
+          <w:bCs/>
+          <w:lang w:val="en-US"/>
+        </w:rPr>
+        <w:t xml:space="preserve"> @Patrick</w:t>
+      </w:r>
     </w:p>
     <w:p>
       <w:pPr>
@@ -115,7 +123,21 @@
         <w:rPr>
           <w:lang w:val="en-US"/>
         </w:rPr>
-        <w:t xml:space="preserve"> folder. If you don’t have a folder like that simply make one and put in the </w:t>
+        <w:t xml:space="preserve"> folder. If you </w:t>
+      </w:r>
+      <w:proofErr w:type="gramStart"/>
+      <w:r>
+        <w:rPr>
+          <w:lang w:val="en-US"/>
+        </w:rPr>
+        <w:t>don’t</w:t>
+      </w:r>
+      <w:proofErr w:type="gramEnd"/>
+      <w:r>
+        <w:rPr>
+          <w:lang w:val="en-US"/>
+        </w:rPr>
+        <w:t xml:space="preserve"> have a folder like that simply make one and put in the </w:t>
       </w:r>
       <w:r>
         <w:rPr>
@@ -161,14 +183,20 @@
             <w:rStyle w:val="Hyperlink"/>
             <w:lang w:val="en-US"/>
           </w:rPr>
-          <w:t>patrick.vincent@live.dk</w:t>
+          <w:t>patr463f@stud.kea.dk</w:t>
         </w:r>
       </w:hyperlink>
       <w:r>
         <w:rPr>
           <w:lang w:val="en-US"/>
         </w:rPr>
-        <w:t xml:space="preserve"> or 51287747 for a new key</w:t>
+        <w:t xml:space="preserve"> for a new key</w:t>
+      </w:r>
+      <w:r>
+        <w:rPr>
+          <w:lang w:val="en-US"/>
+        </w:rPr>
+        <w:t xml:space="preserve"> set</w:t>
       </w:r>
       <w:r>
         <w:rPr>
@@ -223,7 +251,20 @@
         <w:rPr>
           <w:lang w:val="en-US"/>
         </w:rPr>
-        <w:t>. MySQL and IntelliJ.</w:t>
+        <w:t xml:space="preserve">. </w:t>
+      </w:r>
+      <w:r>
+        <w:rPr>
+          <w:u w:val="single"/>
+          <w:lang w:val="en-US"/>
+        </w:rPr>
+        <w:t>MySQL and IntelliJ</w:t>
+      </w:r>
+      <w:r>
+        <w:rPr>
+          <w:lang w:val="en-US"/>
+        </w:rPr>
+        <w:t>.</w:t>
       </w:r>
     </w:p>
     <w:p>
@@ -242,6 +283,14 @@
           <w:lang w:val="en-US"/>
         </w:rPr>
         <w:t>Connecting MySQL</w:t>
+      </w:r>
+      <w:r>
+        <w:rPr>
+          <w:b/>
+          <w:bCs/>
+          <w:lang w:val="en-US"/>
+        </w:rPr>
+        <w:t xml:space="preserve"> to server @Patrick</w:t>
       </w:r>
     </w:p>
     <w:tbl>
@@ -276,11 +325,19 @@
                 <w:lang w:val="en-US"/>
               </w:rPr>
             </w:pPr>
-            <w:r>
-              <w:rPr>
-                <w:lang w:val="en-US"/>
-              </w:rPr>
-              <w:t>It’s time to create a new connection in your MySQL application. In your homepage, begin setup for a new connection by pressing the</w:t>
+            <w:proofErr w:type="gramStart"/>
+            <w:r>
+              <w:rPr>
+                <w:lang w:val="en-US"/>
+              </w:rPr>
+              <w:t>It’s</w:t>
+            </w:r>
+            <w:proofErr w:type="gramEnd"/>
+            <w:r>
+              <w:rPr>
+                <w:lang w:val="en-US"/>
+              </w:rPr>
+              <w:t xml:space="preserve"> time to create a new connection in your MySQL application. In your homepage, begin setup for a new connection by pressing the</w:t>
             </w:r>
             <w:r>
               <w:rPr>
@@ -681,6 +738,14 @@
         <w:lastRenderedPageBreak/>
         <w:t>Connecting IntelliJ</w:t>
       </w:r>
+      <w:r>
+        <w:rPr>
+          <w:b/>
+          <w:bCs/>
+          <w:lang w:val="en-US"/>
+        </w:rPr>
+        <w:t xml:space="preserve"> to server @Patrick</w:t>
+      </w:r>
     </w:p>
     <w:tbl>
       <w:tblPr>
@@ -1218,7 +1283,21 @@
               <w:rPr>
                 <w:lang w:val="en-US"/>
               </w:rPr>
-              <w:t xml:space="preserve"> Don’t forget to apply settings.</w:t>
+              <w:t xml:space="preserve"> </w:t>
+            </w:r>
+            <w:proofErr w:type="gramStart"/>
+            <w:r>
+              <w:rPr>
+                <w:lang w:val="en-US"/>
+              </w:rPr>
+              <w:t>Don’t</w:t>
+            </w:r>
+            <w:proofErr w:type="gramEnd"/>
+            <w:r>
+              <w:rPr>
+                <w:lang w:val="en-US"/>
+              </w:rPr>
+              <w:t xml:space="preserve"> forget to apply settings.</w:t>
             </w:r>
           </w:p>
           <w:p>
@@ -1296,7 +1375,21 @@
               <w:rPr>
                 <w:lang w:val="en-US"/>
               </w:rPr>
-              <w:t xml:space="preserve"> Don’t forget to apply settings.</w:t>
+              <w:t xml:space="preserve"> </w:t>
+            </w:r>
+            <w:proofErr w:type="gramStart"/>
+            <w:r>
+              <w:rPr>
+                <w:lang w:val="en-US"/>
+              </w:rPr>
+              <w:t>Don’t</w:t>
+            </w:r>
+            <w:proofErr w:type="gramEnd"/>
+            <w:r>
+              <w:rPr>
+                <w:lang w:val="en-US"/>
+              </w:rPr>
+              <w:t xml:space="preserve"> forget to apply settings.</w:t>
             </w:r>
             <w:r>
               <w:rPr>
@@ -1304,13 +1397,23 @@
               </w:rPr>
               <w:t xml:space="preserve"> And remember </w:t>
             </w:r>
+            <w:proofErr w:type="gramStart"/>
             <w:r>
               <w:rPr>
                 <w:b/>
                 <w:bCs/>
                 <w:lang w:val="en-US"/>
               </w:rPr>
-              <w:t>apply all settings</w:t>
+              <w:t>apply</w:t>
+            </w:r>
+            <w:proofErr w:type="gramEnd"/>
+            <w:r>
+              <w:rPr>
+                <w:b/>
+                <w:bCs/>
+                <w:lang w:val="en-US"/>
+              </w:rPr>
+              <w:t xml:space="preserve"> all settings</w:t>
             </w:r>
             <w:r>
               <w:rPr>

</xml_diff>